<commit_message>
renamed modules, deleted '...' at end
</commit_message>
<xml_diff>
--- a/Lab3.docx
+++ b/Lab3.docx
@@ -118,7 +118,23 @@
     <w:p/>
     <w:p>
       <w:r>
-        <w:t>The cipher module contains</w:t>
+        <w:t xml:space="preserve">The </w:t>
+      </w:r>
+      <w:proofErr w:type="spellStart"/>
+      <w:r>
+        <w:t>Cipher.h</w:t>
+      </w:r>
+      <w:proofErr w:type="spellEnd"/>
+      <w:r>
+        <w:t>/</w:t>
+      </w:r>
+      <w:proofErr w:type="spellStart"/>
+      <w:r>
+        <w:t>Cipher.c</w:t>
+      </w:r>
+      <w:proofErr w:type="spellEnd"/>
+      <w:r>
+        <w:t xml:space="preserve"> module contains</w:t>
       </w:r>
       <w:r>
         <w:t xml:space="preserve"> all functions </w:t>
@@ -131,18 +147,50 @@
       </w:r>
     </w:p>
     <w:p>
-      <w:r>
-        <w:t>Flex String is used to dynamically create a string size to be able to accept a string of any size.</w:t>
-      </w:r>
-    </w:p>
-    <w:p>
-      <w:r>
-        <w:t>Colors simply contains VTE commands to color the text of the program.</w:t>
-      </w:r>
-    </w:p>
-    <w:p>
-      <w:r>
-        <w:t>Main runs the program and uses the modules to run a basic encryption program using the randomized substitution cipher.</w:t>
+      <w:proofErr w:type="spellStart"/>
+      <w:r>
+        <w:t>FlexString.h</w:t>
+      </w:r>
+      <w:proofErr w:type="spellEnd"/>
+      <w:r>
+        <w:t>/</w:t>
+      </w:r>
+      <w:proofErr w:type="spellStart"/>
+      <w:r>
+        <w:t>FlexString.c</w:t>
+      </w:r>
+      <w:proofErr w:type="spellEnd"/>
+      <w:r>
+        <w:t xml:space="preserve"> is used to dynamically create a string size to be able to accept a string of any size.</w:t>
+      </w:r>
+    </w:p>
+    <w:p>
+      <w:proofErr w:type="spellStart"/>
+      <w:r>
+        <w:t>Colors</w:t>
+      </w:r>
+      <w:r>
+        <w:t>.h</w:t>
+      </w:r>
+      <w:proofErr w:type="spellEnd"/>
+      <w:r>
+        <w:t xml:space="preserve"> simply contains VTE commands to color the text of the program.</w:t>
+      </w:r>
+    </w:p>
+    <w:p>
+      <w:proofErr w:type="spellStart"/>
+      <w:r>
+        <w:t>m</w:t>
+      </w:r>
+      <w:r>
+        <w:t>ain</w:t>
+      </w:r>
+      <w:r>
+        <w:t>.c</w:t>
+      </w:r>
+      <w:proofErr w:type="spellEnd"/>
+      <w:r>
+        <w:t xml:space="preserve"> runs the program and uses the modules to run a basic encryption program using the randomized substitution cipher.</w:t>
       </w:r>
     </w:p>
     <w:p>
@@ -170,7 +218,23 @@
     </w:p>
     <w:p>
       <w:r>
-        <w:t>All group members worked together and simultaneously using VSCode LiveShare to write the initial version of the cipher.</w:t>
+        <w:t xml:space="preserve">All group members worked together and simultaneously using </w:t>
+      </w:r>
+      <w:proofErr w:type="spellStart"/>
+      <w:r>
+        <w:t>VSCode</w:t>
+      </w:r>
+      <w:proofErr w:type="spellEnd"/>
+      <w:r>
+        <w:t xml:space="preserve"> </w:t>
+      </w:r>
+      <w:proofErr w:type="spellStart"/>
+      <w:r>
+        <w:t>LiveShare</w:t>
+      </w:r>
+      <w:proofErr w:type="spellEnd"/>
+      <w:r>
+        <w:t xml:space="preserve"> to write the initial version of the cipher.</w:t>
       </w:r>
     </w:p>
     <w:p>
@@ -181,11 +245,6 @@
     <w:p>
       <w:r>
         <w:t>Paul adjusted formatting of the output and adjusted colors to look nicer and implemented make clean in the make file.</w:t>
-      </w:r>
-    </w:p>
-    <w:p>
-      <w:r>
-        <w:t>…</w:t>
       </w:r>
     </w:p>
     <w:p/>
@@ -786,7 +845,7 @@
         <a:sysClr val="windowText" lastClr="000000"/>
       </a:dk1>
       <a:lt1>
-        <a:sysClr val="window" lastClr="FFFFFF"/>
+        <a:sysClr val="window" lastClr="C8C8C8"/>
       </a:lt1>
       <a:dk2>
         <a:srgbClr val="44546A"/>

</xml_diff>